<commit_message>
lesson 86 - homework part 1
</commit_message>
<xml_diff>
--- a/english_via_skype/solutions/doc/lesson_85_body movement (4)_edit.docx
+++ b/english_via_skype/solutions/doc/lesson_85_body movement (4)_edit.docx
@@ -8,10 +8,10 @@
       </w:pPr>
       <w:r>
         <w:object w:dxaOrig="9090" w:dyaOrig="16469">
-          <v:rect id="rectole0000000000" o:spid="_x0000_i1026" style="width:316.5pt;height:737.25pt" o:ole="" o:preferrelative="t" stroked="f">
+          <v:rect id="rectole0000000000" o:spid="_x0000_i1025" style="width:316.5pt;height:737.25pt" o:ole="" o:preferrelative="t" stroked="f">
             <v:imagedata r:id="rId4" o:title=""/>
           </v:rect>
-          <o:OLEObject Type="Embed" ProgID="StaticMetafile" ShapeID="rectole0000000000" DrawAspect="Content" ObjectID="_1565414460" r:id="rId5"/>
+          <o:OLEObject Type="Embed" ProgID="StaticMetafile" ShapeID="rectole0000000000" DrawAspect="Content" ObjectID="_1565732983" r:id="rId5"/>
         </w:object>
       </w:r>
     </w:p>
@@ -20,204 +20,23 @@
         <w:spacing w:line="240" w:lineRule="auto"/>
         <w:rPr>
           <w:rFonts w:ascii="Calibri" w:eastAsia="Calibri" w:hAnsi="Calibri" w:cs="Calibri"/>
-        </w:rPr>
-      </w:pPr>
-      <w:r>
-        <w:rPr>
-          <w:rFonts w:ascii="Calibri" w:eastAsia="Calibri" w:hAnsi="Calibri" w:cs="Calibri"/>
+          <w:lang w:val="en-US"/>
+        </w:rPr>
+      </w:pPr>
+      <w:r>
+        <w:rPr>
+          <w:rFonts w:ascii="Calibri" w:eastAsia="Calibri" w:hAnsi="Calibri" w:cs="Calibri"/>
+          <w:lang w:val="en-US"/>
         </w:rPr>
         <w:lastRenderedPageBreak/>
-        <w:t>stray - błąkać się</w:t>
-      </w:r>
-    </w:p>
-    <w:p>
-      <w:pPr>
-        <w:spacing w:line="240" w:lineRule="auto"/>
-        <w:rPr>
-          <w:rFonts w:ascii="Calibri" w:eastAsia="Calibri" w:hAnsi="Calibri" w:cs="Calibri"/>
-        </w:rPr>
-      </w:pPr>
-      <w:r>
-        <w:rPr>
-          <w:rFonts w:ascii="Calibri" w:eastAsia="Calibri" w:hAnsi="Calibri" w:cs="Calibri"/>
-        </w:rPr>
-        <w:t xml:space="preserve">crawl - </w:t>
-      </w:r>
-      <w:r>
-        <w:rPr>
-          <w:rFonts w:ascii="Calibri" w:eastAsia="Calibri" w:hAnsi="Calibri" w:cs="Calibri"/>
-        </w:rPr>
-        <w:t>czołgać się</w:t>
-      </w:r>
-    </w:p>
-    <w:p>
-      <w:pPr>
-        <w:spacing w:line="240" w:lineRule="auto"/>
-        <w:rPr>
-          <w:rFonts w:ascii="Calibri" w:eastAsia="Calibri" w:hAnsi="Calibri" w:cs="Calibri"/>
-        </w:rPr>
-      </w:pPr>
-      <w:r>
-        <w:rPr>
-          <w:rFonts w:ascii="Calibri" w:eastAsia="Calibri" w:hAnsi="Calibri" w:cs="Calibri"/>
-        </w:rPr>
-        <w:t>trip over - przewrócić się</w:t>
-      </w:r>
-    </w:p>
-    <w:p>
-      <w:pPr>
-        <w:spacing w:line="240" w:lineRule="auto"/>
-        <w:rPr>
-          <w:rFonts w:ascii="Calibri" w:eastAsia="Calibri" w:hAnsi="Calibri" w:cs="Calibri"/>
-        </w:rPr>
-      </w:pPr>
-      <w:r>
-        <w:rPr>
-          <w:rFonts w:ascii="Calibri" w:eastAsia="Calibri" w:hAnsi="Calibri" w:cs="Calibri"/>
-        </w:rPr>
-        <w:t>dash - biec sprintem</w:t>
-      </w:r>
-    </w:p>
-    <w:p>
-      <w:pPr>
-        <w:spacing w:line="240" w:lineRule="auto"/>
-        <w:rPr>
-          <w:rFonts w:ascii="Calibri" w:eastAsia="Calibri" w:hAnsi="Calibri" w:cs="Calibri"/>
-        </w:rPr>
-      </w:pPr>
-      <w:r>
-        <w:rPr>
-          <w:rFonts w:ascii="Calibri" w:eastAsia="Calibri" w:hAnsi="Calibri" w:cs="Calibri"/>
-        </w:rPr>
-        <w:t>trudge - brnąć</w:t>
-      </w:r>
-    </w:p>
-    <w:p>
-      <w:pPr>
-        <w:spacing w:line="240" w:lineRule="auto"/>
-        <w:rPr>
-          <w:rFonts w:ascii="Calibri" w:eastAsia="Calibri" w:hAnsi="Calibri" w:cs="Calibri"/>
-        </w:rPr>
-      </w:pPr>
-      <w:r>
-        <w:rPr>
-          <w:rFonts w:ascii="Calibri" w:eastAsia="Calibri" w:hAnsi="Calibri" w:cs="Calibri"/>
-        </w:rPr>
-        <w:t>s</w:t>
-      </w:r>
-      <w:r>
-        <w:rPr>
-          <w:rFonts w:ascii="Calibri" w:eastAsia="Calibri" w:hAnsi="Calibri" w:cs="Calibri"/>
-        </w:rPr>
-        <w:t>lip - poślizgnąć się</w:t>
-      </w:r>
-    </w:p>
-    <w:p>
-      <w:pPr>
-        <w:spacing w:line="240" w:lineRule="auto"/>
-        <w:rPr>
-          <w:rFonts w:ascii="Calibri" w:eastAsia="Calibri" w:hAnsi="Calibri" w:cs="Calibri"/>
-        </w:rPr>
-      </w:pPr>
-      <w:r>
-        <w:rPr>
-          <w:rFonts w:ascii="Calibri" w:eastAsia="Calibri" w:hAnsi="Calibri" w:cs="Calibri"/>
-        </w:rPr>
-        <w:t>creep - skradać się</w:t>
-      </w:r>
-    </w:p>
-    <w:p>
-      <w:pPr>
-        <w:spacing w:line="240" w:lineRule="auto"/>
-        <w:rPr>
-          <w:rFonts w:ascii="Calibri" w:eastAsia="Calibri" w:hAnsi="Calibri" w:cs="Calibri"/>
-          <w:lang w:val="en-US"/>
-        </w:rPr>
-      </w:pPr>
-      <w:r>
-        <w:rPr>
-          <w:rFonts w:ascii="Calibri" w:eastAsia="Calibri" w:hAnsi="Calibri" w:cs="Calibri"/>
-          <w:lang w:val="en-US"/>
-        </w:rPr>
-        <w:t>limp -utykać</w:t>
-      </w:r>
-    </w:p>
-    <w:p>
-      <w:pPr>
-        <w:spacing w:line="240" w:lineRule="auto"/>
-        <w:rPr>
-          <w:rFonts w:ascii="Calibri" w:eastAsia="Calibri" w:hAnsi="Calibri" w:cs="Calibri"/>
-          <w:lang w:val="en-US"/>
-        </w:rPr>
-      </w:pPr>
-      <w:r>
-        <w:rPr>
-          <w:rFonts w:ascii="Calibri" w:eastAsia="Calibri" w:hAnsi="Calibri" w:cs="Calibri"/>
-          <w:lang w:val="en-US"/>
-        </w:rPr>
-        <w:t xml:space="preserve">stagger - </w:t>
-      </w:r>
-      <w:r>
-        <w:rPr>
-          <w:rFonts w:ascii="Calibri" w:eastAsia="Calibri" w:hAnsi="Calibri" w:cs="Calibri"/>
-          <w:lang w:val="en-US"/>
-        </w:rPr>
-        <w:t>zataczać się</w:t>
-      </w:r>
-    </w:p>
-    <w:p>
-      <w:pPr>
-        <w:spacing w:line="240" w:lineRule="auto"/>
-        <w:rPr>
-          <w:rFonts w:ascii="Calibri" w:eastAsia="Calibri" w:hAnsi="Calibri" w:cs="Calibri"/>
-          <w:lang w:val="en-US"/>
-        </w:rPr>
-      </w:pPr>
-      <w:r>
-        <w:rPr>
-          <w:rFonts w:ascii="Calibri" w:eastAsia="Calibri" w:hAnsi="Calibri" w:cs="Calibri"/>
-          <w:lang w:val="en-US"/>
-        </w:rPr>
-        <w:t>wander - wędrować</w:t>
-      </w:r>
-    </w:p>
-    <w:p>
-      <w:pPr>
-        <w:spacing w:line="240" w:lineRule="auto"/>
-        <w:rPr>
-          <w:rFonts w:ascii="Calibri" w:eastAsia="Calibri" w:hAnsi="Calibri" w:cs="Calibri"/>
-          <w:lang w:val="en-US"/>
-        </w:rPr>
-      </w:pPr>
-      <w:r>
-        <w:rPr>
-          <w:rFonts w:ascii="Calibri" w:eastAsia="Calibri" w:hAnsi="Calibri" w:cs="Calibri"/>
-          <w:lang w:val="en-US"/>
-        </w:rPr>
-        <w:t>stroll -</w:t>
-      </w:r>
-      <w:r>
-        <w:rPr>
-          <w:rFonts w:ascii="Calibri" w:eastAsia="Calibri" w:hAnsi="Calibri" w:cs="Calibri"/>
-          <w:lang w:val="en-US"/>
-        </w:rPr>
-        <w:t xml:space="preserve"> przechadzać się</w:t>
-      </w:r>
-    </w:p>
-    <w:p>
-      <w:pPr>
-        <w:spacing w:line="240" w:lineRule="auto"/>
-        <w:rPr>
-          <w:rFonts w:ascii="Calibri" w:eastAsia="Calibri" w:hAnsi="Calibri" w:cs="Calibri"/>
-          <w:lang w:val="en-US"/>
-        </w:rPr>
-      </w:pPr>
-      <w:r>
-        <w:rPr>
-          <w:rFonts w:ascii="Calibri" w:eastAsia="Calibri" w:hAnsi="Calibri" w:cs="Calibri"/>
-          <w:lang w:val="en-US"/>
-        </w:rPr>
-        <w:t>march - maszerować</w:t>
+        <w:t>Walking</w:t>
+      </w:r>
+      <w:r>
+        <w:rPr>
+          <w:rFonts w:ascii="Calibri" w:eastAsia="Calibri" w:hAnsi="Calibri" w:cs="Calibri"/>
+          <w:lang w:val="en-US"/>
+        </w:rPr>
+        <w:t>)</w:t>
       </w:r>
     </w:p>
     <w:p>
@@ -356,12 +175,21 @@
           <w:lang w:val="en-US"/>
         </w:rPr>
       </w:pPr>
-      <w:r>
-        <w:rPr>
-          <w:rFonts w:ascii="Calibri" w:eastAsia="Calibri" w:hAnsi="Calibri" w:cs="Calibri"/>
-          <w:lang w:val="en-US"/>
-        </w:rPr>
-        <w:t>i) crawl</w:t>
+      <w:proofErr w:type="spellStart"/>
+      <w:r>
+        <w:rPr>
+          <w:rFonts w:ascii="Calibri" w:eastAsia="Calibri" w:hAnsi="Calibri" w:cs="Calibri"/>
+          <w:lang w:val="en-US"/>
+        </w:rPr>
+        <w:t>i</w:t>
+      </w:r>
+      <w:proofErr w:type="spellEnd"/>
+      <w:r>
+        <w:rPr>
+          <w:rFonts w:ascii="Calibri" w:eastAsia="Calibri" w:hAnsi="Calibri" w:cs="Calibri"/>
+          <w:lang w:val="en-US"/>
+        </w:rPr>
+        <w:t>) crawl</w:t>
       </w:r>
     </w:p>
     <w:p>
@@ -424,14 +252,532 @@
         <w:spacing w:line="240" w:lineRule="auto"/>
         <w:rPr>
           <w:rFonts w:ascii="Calibri" w:eastAsia="Calibri" w:hAnsi="Calibri" w:cs="Calibri"/>
+          <w:lang w:val="en-US"/>
+        </w:rPr>
+      </w:pPr>
+      <w:r>
+        <w:rPr>
+          <w:rFonts w:ascii="Calibri" w:eastAsia="Calibri" w:hAnsi="Calibri" w:cs="Calibri"/>
+          <w:lang w:val="en-US"/>
+        </w:rPr>
+        <w:t>Body Movements)</w:t>
+      </w:r>
+    </w:p>
+    <w:p>
+      <w:pPr>
+        <w:spacing w:line="240" w:lineRule="auto"/>
+        <w:rPr>
+          <w:rFonts w:ascii="Calibri" w:eastAsia="Calibri" w:hAnsi="Calibri" w:cs="Calibri"/>
+          <w:lang w:val="en-US"/>
+        </w:rPr>
+      </w:pPr>
+      <w:r>
+        <w:rPr>
+          <w:rFonts w:ascii="Calibri" w:eastAsia="Calibri" w:hAnsi="Calibri" w:cs="Calibri"/>
+          <w:lang w:val="en-US"/>
+        </w:rPr>
+        <w:t>1)</w:t>
+      </w:r>
+    </w:p>
+    <w:p>
+      <w:pPr>
+        <w:spacing w:line="240" w:lineRule="auto"/>
+        <w:rPr>
+          <w:rFonts w:ascii="Calibri" w:eastAsia="Calibri" w:hAnsi="Calibri" w:cs="Calibri"/>
+          <w:lang w:val="en-US"/>
+        </w:rPr>
+      </w:pPr>
+      <w:r>
+        <w:rPr>
+          <w:rFonts w:ascii="Calibri" w:eastAsia="Calibri" w:hAnsi="Calibri" w:cs="Calibri"/>
+          <w:lang w:val="en-US"/>
+        </w:rPr>
+        <w:t>a)</w:t>
+      </w:r>
+      <w:r>
+        <w:rPr>
+          <w:rFonts w:ascii="Calibri" w:eastAsia="Calibri" w:hAnsi="Calibri" w:cs="Calibri"/>
+          <w:lang w:val="en-US"/>
+        </w:rPr>
+        <w:t xml:space="preserve"> </w:t>
+      </w:r>
+      <w:r>
+        <w:rPr>
+          <w:rFonts w:ascii="Calibri" w:eastAsia="Calibri" w:hAnsi="Calibri" w:cs="Calibri"/>
+          <w:lang w:val="en-US"/>
+        </w:rPr>
+        <w:t>he flexed his muscles proudly</w:t>
+      </w:r>
+    </w:p>
+    <w:p>
+      <w:pPr>
+        <w:spacing w:line="240" w:lineRule="auto"/>
+        <w:rPr>
+          <w:rFonts w:ascii="Calibri" w:eastAsia="Calibri" w:hAnsi="Calibri" w:cs="Calibri"/>
+          <w:lang w:val="en-US"/>
+        </w:rPr>
+      </w:pPr>
+      <w:r>
+        <w:rPr>
+          <w:rFonts w:ascii="Calibri" w:eastAsia="Calibri" w:hAnsi="Calibri" w:cs="Calibri"/>
+          <w:lang w:val="en-US"/>
+        </w:rPr>
+        <w:t>b)</w:t>
+      </w:r>
+      <w:r>
+        <w:rPr>
+          <w:rFonts w:ascii="Calibri" w:eastAsia="Calibri" w:hAnsi="Calibri" w:cs="Calibri"/>
+          <w:lang w:val="en-US"/>
+        </w:rPr>
+        <w:t xml:space="preserve"> he shook </w:t>
+      </w:r>
+    </w:p>
+    <w:p>
+      <w:pPr>
+        <w:spacing w:line="240" w:lineRule="auto"/>
+        <w:rPr>
+          <w:rFonts w:ascii="Calibri" w:eastAsia="Calibri" w:hAnsi="Calibri" w:cs="Calibri"/>
+          <w:lang w:val="en-US"/>
+        </w:rPr>
+      </w:pPr>
+      <w:r>
+        <w:rPr>
+          <w:rFonts w:ascii="Calibri" w:eastAsia="Calibri" w:hAnsi="Calibri" w:cs="Calibri"/>
+          <w:lang w:val="en-US"/>
+        </w:rPr>
+        <w:t>c)</w:t>
+      </w:r>
+      <w:r>
+        <w:rPr>
+          <w:rFonts w:ascii="Calibri" w:eastAsia="Calibri" w:hAnsi="Calibri" w:cs="Calibri"/>
+          <w:lang w:val="en-US"/>
+        </w:rPr>
+        <w:t xml:space="preserve"> he clenched first angrily</w:t>
+      </w:r>
+    </w:p>
+    <w:p>
+      <w:pPr>
+        <w:spacing w:line="240" w:lineRule="auto"/>
+        <w:rPr>
+          <w:rFonts w:ascii="Calibri" w:eastAsia="Calibri" w:hAnsi="Calibri" w:cs="Calibri"/>
+          <w:lang w:val="en-US"/>
+        </w:rPr>
+      </w:pPr>
+      <w:r>
+        <w:rPr>
+          <w:rFonts w:ascii="Calibri" w:eastAsia="Calibri" w:hAnsi="Calibri" w:cs="Calibri"/>
+          <w:lang w:val="en-US"/>
+        </w:rPr>
+        <w:t>d) he craned his neck to see better</w:t>
+      </w:r>
+    </w:p>
+    <w:p>
+      <w:pPr>
+        <w:spacing w:line="240" w:lineRule="auto"/>
+        <w:rPr>
+          <w:rFonts w:ascii="Calibri" w:eastAsia="Calibri" w:hAnsi="Calibri" w:cs="Calibri"/>
+          <w:lang w:val="en-US"/>
+        </w:rPr>
+      </w:pPr>
+      <w:r>
+        <w:rPr>
+          <w:rFonts w:ascii="Calibri" w:eastAsia="Calibri" w:hAnsi="Calibri" w:cs="Calibri"/>
+          <w:lang w:val="en-US"/>
+        </w:rPr>
+        <w:t>e)</w:t>
+      </w:r>
+      <w:r>
+        <w:rPr>
+          <w:rFonts w:ascii="Calibri" w:eastAsia="Calibri" w:hAnsi="Calibri" w:cs="Calibri"/>
+          <w:lang w:val="en-US"/>
+        </w:rPr>
+        <w:t xml:space="preserve"> he snapped</w:t>
+      </w:r>
+    </w:p>
+    <w:p>
+      <w:pPr>
+        <w:spacing w:line="240" w:lineRule="auto"/>
+        <w:rPr>
+          <w:rFonts w:ascii="Calibri" w:eastAsia="Calibri" w:hAnsi="Calibri" w:cs="Calibri"/>
+          <w:lang w:val="en-US"/>
+        </w:rPr>
+      </w:pPr>
+      <w:r>
+        <w:rPr>
+          <w:rFonts w:ascii="Calibri" w:eastAsia="Calibri" w:hAnsi="Calibri" w:cs="Calibri"/>
+          <w:lang w:val="en-US"/>
+        </w:rPr>
+        <w:t>f) he shrugged his shoulders</w:t>
+      </w:r>
+    </w:p>
+    <w:p>
+      <w:pPr>
+        <w:spacing w:line="240" w:lineRule="auto"/>
+        <w:rPr>
+          <w:rFonts w:ascii="Calibri" w:eastAsia="Calibri" w:hAnsi="Calibri" w:cs="Calibri"/>
+          <w:lang w:val="en-US"/>
+        </w:rPr>
+      </w:pPr>
+      <w:r>
+        <w:rPr>
+          <w:rFonts w:ascii="Calibri" w:eastAsia="Calibri" w:hAnsi="Calibri" w:cs="Calibri"/>
+          <w:lang w:val="en-US"/>
+        </w:rPr>
+        <w:t>g)</w:t>
+      </w:r>
+      <w:r>
+        <w:rPr>
+          <w:rFonts w:ascii="Calibri" w:eastAsia="Calibri" w:hAnsi="Calibri" w:cs="Calibri"/>
+          <w:lang w:val="en-US"/>
+        </w:rPr>
+        <w:t xml:space="preserve"> he wiped his forehead with a handkerchief</w:t>
+      </w:r>
+    </w:p>
+    <w:p>
+      <w:pPr>
+        <w:spacing w:line="240" w:lineRule="auto"/>
+        <w:rPr>
+          <w:rFonts w:ascii="Calibri" w:eastAsia="Calibri" w:hAnsi="Calibri" w:cs="Calibri"/>
+          <w:lang w:val="en-US"/>
+        </w:rPr>
+      </w:pPr>
+      <w:r>
+        <w:rPr>
+          <w:rFonts w:ascii="Calibri" w:eastAsia="Calibri" w:hAnsi="Calibri" w:cs="Calibri"/>
+          <w:lang w:val="en-US"/>
+        </w:rPr>
+        <w:t>h)</w:t>
+      </w:r>
+      <w:r>
+        <w:rPr>
+          <w:rFonts w:ascii="Calibri" w:eastAsia="Calibri" w:hAnsi="Calibri" w:cs="Calibri"/>
+          <w:lang w:val="en-US"/>
+        </w:rPr>
+        <w:t xml:space="preserve"> he folded</w:t>
+      </w:r>
+    </w:p>
+    <w:p>
+      <w:pPr>
+        <w:spacing w:line="240" w:lineRule="auto"/>
+        <w:rPr>
+          <w:rFonts w:ascii="Calibri" w:eastAsia="Calibri" w:hAnsi="Calibri" w:cs="Calibri"/>
+          <w:lang w:val="en-US"/>
+        </w:rPr>
+      </w:pPr>
+      <w:proofErr w:type="spellStart"/>
+      <w:r>
+        <w:rPr>
+          <w:rFonts w:ascii="Calibri" w:eastAsia="Calibri" w:hAnsi="Calibri" w:cs="Calibri"/>
+          <w:lang w:val="en-US"/>
+        </w:rPr>
+        <w:t>i</w:t>
+      </w:r>
+      <w:proofErr w:type="spellEnd"/>
+      <w:r>
+        <w:rPr>
+          <w:rFonts w:ascii="Calibri" w:eastAsia="Calibri" w:hAnsi="Calibri" w:cs="Calibri"/>
+          <w:lang w:val="en-US"/>
+        </w:rPr>
+        <w:t>)</w:t>
+      </w:r>
+      <w:r>
+        <w:rPr>
+          <w:rFonts w:ascii="Calibri" w:eastAsia="Calibri" w:hAnsi="Calibri" w:cs="Calibri"/>
+          <w:lang w:val="en-US"/>
+        </w:rPr>
+        <w:t xml:space="preserve"> he scratched his head thoughtfully</w:t>
+      </w:r>
+    </w:p>
+    <w:p>
+      <w:pPr>
+        <w:spacing w:line="240" w:lineRule="auto"/>
+        <w:rPr>
+          <w:rFonts w:ascii="Calibri" w:eastAsia="Calibri" w:hAnsi="Calibri" w:cs="Calibri"/>
+          <w:lang w:val="en-US"/>
+        </w:rPr>
+      </w:pPr>
+      <w:r>
+        <w:rPr>
+          <w:rFonts w:ascii="Calibri" w:eastAsia="Calibri" w:hAnsi="Calibri" w:cs="Calibri"/>
+          <w:lang w:val="en-US"/>
+        </w:rPr>
+        <w:t>j)</w:t>
+      </w:r>
+      <w:r>
+        <w:rPr>
+          <w:rFonts w:ascii="Calibri" w:eastAsia="Calibri" w:hAnsi="Calibri" w:cs="Calibri"/>
+          <w:lang w:val="en-US"/>
+        </w:rPr>
+        <w:t xml:space="preserve"> he held his breath under water</w:t>
+      </w:r>
+    </w:p>
+    <w:p>
+      <w:pPr>
+        <w:spacing w:line="240" w:lineRule="auto"/>
+        <w:rPr>
+          <w:rFonts w:ascii="Calibri" w:eastAsia="Calibri" w:hAnsi="Calibri" w:cs="Calibri"/>
+          <w:lang w:val="en-US"/>
+        </w:rPr>
+      </w:pPr>
+      <w:r>
+        <w:rPr>
+          <w:rFonts w:ascii="Calibri" w:eastAsia="Calibri" w:hAnsi="Calibri" w:cs="Calibri"/>
+          <w:lang w:val="en-US"/>
+        </w:rPr>
+        <w:t>k)</w:t>
+      </w:r>
+      <w:r>
+        <w:rPr>
+          <w:rFonts w:ascii="Calibri" w:eastAsia="Calibri" w:hAnsi="Calibri" w:cs="Calibri"/>
+          <w:lang w:val="en-US"/>
+        </w:rPr>
+        <w:t xml:space="preserve"> he tapped</w:t>
+      </w:r>
+      <w:r>
+        <w:rPr>
+          <w:rFonts w:ascii="Calibri" w:eastAsia="Calibri" w:hAnsi="Calibri" w:cs="Calibri"/>
+          <w:lang w:val="en-US"/>
+        </w:rPr>
+        <w:t xml:space="preserve"> </w:t>
+      </w:r>
+    </w:p>
+    <w:p>
+      <w:pPr>
+        <w:spacing w:line="240" w:lineRule="auto"/>
+        <w:rPr>
+          <w:rFonts w:ascii="Calibri" w:eastAsia="Calibri" w:hAnsi="Calibri" w:cs="Calibri"/>
+          <w:lang w:val="en-US"/>
+        </w:rPr>
+      </w:pPr>
+      <w:r>
+        <w:rPr>
+          <w:rFonts w:ascii="Calibri" w:eastAsia="Calibri" w:hAnsi="Calibri" w:cs="Calibri"/>
+          <w:lang w:val="en-US"/>
+        </w:rPr>
+        <w:t>l)</w:t>
+      </w:r>
+      <w:r>
+        <w:rPr>
+          <w:rFonts w:ascii="Calibri" w:eastAsia="Calibri" w:hAnsi="Calibri" w:cs="Calibri"/>
+          <w:lang w:val="en-US"/>
+        </w:rPr>
+        <w:t xml:space="preserve"> he rubbed his knee because it was painful</w:t>
+      </w:r>
+    </w:p>
+    <w:p>
+      <w:pPr>
+        <w:spacing w:line="240" w:lineRule="auto"/>
+        <w:rPr>
+          <w:rFonts w:ascii="Calibri" w:eastAsia="Calibri" w:hAnsi="Calibri" w:cs="Calibri"/>
+          <w:lang w:val="en-US"/>
+        </w:rPr>
+      </w:pPr>
+      <w:r>
+        <w:rPr>
+          <w:rFonts w:ascii="Calibri" w:eastAsia="Calibri" w:hAnsi="Calibri" w:cs="Calibri"/>
+          <w:lang w:val="en-US"/>
+        </w:rPr>
+        <w:t>2)</w:t>
+      </w:r>
+    </w:p>
+    <w:p>
+      <w:pPr>
+        <w:spacing w:line="240" w:lineRule="auto"/>
+        <w:rPr>
+          <w:rFonts w:ascii="Calibri" w:eastAsia="Calibri" w:hAnsi="Calibri" w:cs="Calibri"/>
+          <w:lang w:val="en-US"/>
+        </w:rPr>
+      </w:pPr>
+      <w:r>
+        <w:rPr>
+          <w:rFonts w:ascii="Calibri" w:eastAsia="Calibri" w:hAnsi="Calibri" w:cs="Calibri"/>
+          <w:lang w:val="en-US"/>
+        </w:rPr>
+        <w:t>a) he trembled</w:t>
+      </w:r>
+      <w:r>
+        <w:rPr>
+          <w:rFonts w:ascii="Calibri" w:eastAsia="Calibri" w:hAnsi="Calibri" w:cs="Calibri"/>
+          <w:lang w:val="en-US"/>
+        </w:rPr>
+        <w:t xml:space="preserve"> with fear</w:t>
+      </w:r>
+    </w:p>
+    <w:p>
+      <w:pPr>
+        <w:spacing w:line="240" w:lineRule="auto"/>
+        <w:rPr>
+          <w:rFonts w:ascii="Calibri" w:eastAsia="Calibri" w:hAnsi="Calibri" w:cs="Calibri"/>
+          <w:lang w:val="en-US"/>
+        </w:rPr>
+      </w:pPr>
+      <w:r>
+        <w:rPr>
+          <w:rFonts w:ascii="Calibri" w:eastAsia="Calibri" w:hAnsi="Calibri" w:cs="Calibri"/>
+          <w:lang w:val="en-US"/>
+        </w:rPr>
+        <w:t>b) he shivered</w:t>
+      </w:r>
+      <w:r>
+        <w:rPr>
+          <w:rFonts w:ascii="Calibri" w:eastAsia="Calibri" w:hAnsi="Calibri" w:cs="Calibri"/>
+          <w:lang w:val="en-US"/>
+        </w:rPr>
+        <w:t xml:space="preserve"> with cold</w:t>
+      </w:r>
+    </w:p>
+    <w:p>
+      <w:pPr>
+        <w:spacing w:line="240" w:lineRule="auto"/>
+        <w:rPr>
+          <w:rFonts w:ascii="Calibri" w:eastAsia="Calibri" w:hAnsi="Calibri" w:cs="Calibri"/>
+          <w:lang w:val="en-US"/>
+        </w:rPr>
+      </w:pPr>
+      <w:r>
+        <w:rPr>
+          <w:rFonts w:ascii="Calibri" w:eastAsia="Calibri" w:hAnsi="Calibri" w:cs="Calibri"/>
+          <w:lang w:val="en-US"/>
+        </w:rPr>
+        <w:lastRenderedPageBreak/>
+        <w:t>c) he sweated</w:t>
+      </w:r>
+      <w:r>
+        <w:rPr>
+          <w:rFonts w:ascii="Calibri" w:eastAsia="Calibri" w:hAnsi="Calibri" w:cs="Calibri"/>
+          <w:lang w:val="en-US"/>
+        </w:rPr>
+        <w:t xml:space="preserve"> in the hot sun</w:t>
+      </w:r>
+    </w:p>
+    <w:p>
+      <w:pPr>
+        <w:spacing w:line="240" w:lineRule="auto"/>
+        <w:rPr>
+          <w:rFonts w:ascii="Calibri" w:eastAsia="Calibri" w:hAnsi="Calibri" w:cs="Calibri"/>
+          <w:lang w:val="en-US"/>
+        </w:rPr>
+      </w:pPr>
+      <w:r>
+        <w:rPr>
+          <w:rFonts w:ascii="Calibri" w:eastAsia="Calibri" w:hAnsi="Calibri" w:cs="Calibri"/>
+          <w:lang w:val="en-US"/>
+        </w:rPr>
+        <w:t>d) he blushed</w:t>
+      </w:r>
+      <w:r>
+        <w:rPr>
+          <w:rFonts w:ascii="Calibri" w:eastAsia="Calibri" w:hAnsi="Calibri" w:cs="Calibri"/>
+          <w:lang w:val="en-US"/>
+        </w:rPr>
+        <w:t xml:space="preserve"> with embarrassment</w:t>
+      </w:r>
+    </w:p>
+    <w:p>
+      <w:pPr>
+        <w:spacing w:line="240" w:lineRule="auto"/>
+        <w:rPr>
+          <w:rFonts w:ascii="Calibri" w:eastAsia="Calibri" w:hAnsi="Calibri" w:cs="Calibri"/>
+          <w:lang w:val="en-US"/>
+        </w:rPr>
+      </w:pPr>
+      <w:r>
+        <w:rPr>
+          <w:rFonts w:ascii="Calibri" w:eastAsia="Calibri" w:hAnsi="Calibri" w:cs="Calibri"/>
+          <w:lang w:val="en-US"/>
+        </w:rPr>
+        <w:t>e) he sobbed</w:t>
+      </w:r>
+      <w:r>
+        <w:rPr>
+          <w:rFonts w:ascii="Calibri" w:eastAsia="Calibri" w:hAnsi="Calibri" w:cs="Calibri"/>
+          <w:lang w:val="en-US"/>
+        </w:rPr>
+        <w:t xml:space="preserve"> when he heard the sad news</w:t>
+      </w:r>
+    </w:p>
+    <w:p>
+      <w:pPr>
+        <w:spacing w:line="240" w:lineRule="auto"/>
+        <w:rPr>
+          <w:rFonts w:ascii="Calibri" w:eastAsia="Calibri" w:hAnsi="Calibri" w:cs="Calibri"/>
+          <w:lang w:val="en-US"/>
+        </w:rPr>
+      </w:pPr>
+      <w:r>
+        <w:rPr>
+          <w:rFonts w:ascii="Calibri" w:eastAsia="Calibri" w:hAnsi="Calibri" w:cs="Calibri"/>
+          <w:lang w:val="en-US"/>
+        </w:rPr>
+        <w:t>f) he started</w:t>
+      </w:r>
+      <w:r>
+        <w:rPr>
+          <w:rFonts w:ascii="Calibri" w:eastAsia="Calibri" w:hAnsi="Calibri" w:cs="Calibri"/>
+          <w:lang w:val="en-US"/>
+        </w:rPr>
+        <w:t xml:space="preserve"> in surprise at the sudden noise</w:t>
+      </w:r>
+    </w:p>
+    <w:p>
+      <w:pPr>
+        <w:spacing w:line="240" w:lineRule="auto"/>
+        <w:rPr>
+          <w:rFonts w:ascii="Calibri" w:eastAsia="Calibri" w:hAnsi="Calibri" w:cs="Calibri"/>
+          <w:lang w:val="en-US"/>
+        </w:rPr>
+      </w:pPr>
+      <w:r>
+        <w:rPr>
+          <w:rFonts w:ascii="Calibri" w:eastAsia="Calibri" w:hAnsi="Calibri" w:cs="Calibri"/>
+          <w:lang w:val="en-US"/>
+        </w:rPr>
+        <w:t>g) he dozed</w:t>
+      </w:r>
+      <w:r>
+        <w:rPr>
+          <w:rFonts w:ascii="Calibri" w:eastAsia="Calibri" w:hAnsi="Calibri" w:cs="Calibri"/>
+          <w:lang w:val="en-US"/>
+        </w:rPr>
+        <w:t xml:space="preserve"> in his armchair after a hard day's work</w:t>
+      </w:r>
+    </w:p>
+    <w:p>
+      <w:pPr>
+        <w:spacing w:line="240" w:lineRule="auto"/>
+        <w:rPr>
+          <w:rFonts w:ascii="Calibri" w:eastAsia="Calibri" w:hAnsi="Calibri" w:cs="Calibri"/>
+          <w:lang w:val="en-US"/>
+        </w:rPr>
+      </w:pPr>
+      <w:r>
+        <w:rPr>
+          <w:rFonts w:ascii="Calibri" w:eastAsia="Calibri" w:hAnsi="Calibri" w:cs="Calibri"/>
+          <w:lang w:val="en-US"/>
+        </w:rPr>
+        <w:t>h) he fainted</w:t>
+      </w:r>
+      <w:r>
+        <w:rPr>
+          <w:rFonts w:ascii="Calibri" w:eastAsia="Calibri" w:hAnsi="Calibri" w:cs="Calibri"/>
+          <w:lang w:val="en-US"/>
+        </w:rPr>
+        <w:t xml:space="preserve"> after going without food for three days</w:t>
+      </w:r>
+    </w:p>
+    <w:p>
+      <w:pPr>
+        <w:spacing w:line="240" w:lineRule="auto"/>
+        <w:rPr>
+          <w:rFonts w:ascii="Calibri" w:eastAsia="Calibri" w:hAnsi="Calibri" w:cs="Calibri"/>
         </w:rPr>
       </w:pPr>
       <w:r>
         <w:object w:dxaOrig="9195" w:dyaOrig="10844">
-          <v:rect id="rectole0000000001" o:spid="_x0000_i1025" style="width:459.75pt;height:542.25pt" o:ole="" o:preferrelative="t" stroked="f">
+          <v:rect id="rectole0000000001" o:spid="_x0000_i1026" style="width:459.75pt;height:542.25pt" o:ole="" o:preferrelative="t" stroked="f">
             <v:imagedata r:id="rId6" o:title=""/>
           </v:rect>
-          <o:OLEObject Type="Embed" ProgID="StaticMetafile" ShapeID="rectole0000000001" DrawAspect="Content" ObjectID="_1565414461" r:id="rId7"/>
+          <o:OLEObject Type="Embed" ProgID="StaticMetafile" ShapeID="rectole0000000001" DrawAspect="Content" ObjectID="_1565732984" r:id="rId7"/>
         </w:object>
       </w:r>
     </w:p>
@@ -440,23 +786,166 @@
         <w:spacing w:line="240" w:lineRule="auto"/>
         <w:rPr>
           <w:rFonts w:ascii="Calibri" w:eastAsia="Calibri" w:hAnsi="Calibri" w:cs="Calibri"/>
-        </w:rPr>
-      </w:pPr>
-    </w:p>
-    <w:p>
-      <w:pPr>
-        <w:spacing w:line="240" w:lineRule="auto"/>
-        <w:rPr>
-          <w:rFonts w:ascii="Calibri" w:eastAsia="Calibri" w:hAnsi="Calibri" w:cs="Calibri"/>
-        </w:rPr>
-      </w:pPr>
-    </w:p>
-    <w:p>
-      <w:pPr>
-        <w:rPr>
-          <w:rFonts w:ascii="Calibri" w:eastAsia="Calibri" w:hAnsi="Calibri" w:cs="Calibri"/>
-        </w:rPr>
-      </w:pPr>
+          <w:lang w:val="en-US"/>
+        </w:rPr>
+      </w:pPr>
+      <w:r>
+        <w:rPr>
+          <w:rFonts w:ascii="Calibri" w:eastAsia="Calibri" w:hAnsi="Calibri" w:cs="Calibri"/>
+          <w:lang w:val="en-US"/>
+        </w:rPr>
+        <w:lastRenderedPageBreak/>
+        <w:t>3)</w:t>
+      </w:r>
+    </w:p>
+    <w:p>
+      <w:pPr>
+        <w:spacing w:line="240" w:lineRule="auto"/>
+        <w:rPr>
+          <w:rFonts w:ascii="Calibri" w:eastAsia="Calibri" w:hAnsi="Calibri" w:cs="Calibri"/>
+          <w:lang w:val="en-US"/>
+        </w:rPr>
+      </w:pPr>
+      <w:r>
+        <w:rPr>
+          <w:rFonts w:ascii="Calibri" w:eastAsia="Calibri" w:hAnsi="Calibri" w:cs="Calibri"/>
+          <w:lang w:val="en-US"/>
+        </w:rPr>
+        <w:t>a) she nodded</w:t>
+      </w:r>
+    </w:p>
+    <w:p>
+      <w:pPr>
+        <w:spacing w:line="240" w:lineRule="auto"/>
+        <w:rPr>
+          <w:rFonts w:ascii="Calibri" w:eastAsia="Calibri" w:hAnsi="Calibri" w:cs="Calibri"/>
+          <w:lang w:val="en-US"/>
+        </w:rPr>
+      </w:pPr>
+      <w:r>
+        <w:rPr>
+          <w:rFonts w:ascii="Calibri" w:eastAsia="Calibri" w:hAnsi="Calibri" w:cs="Calibri"/>
+          <w:lang w:val="en-US"/>
+        </w:rPr>
+        <w:t>b) he bowed</w:t>
+      </w:r>
+    </w:p>
+    <w:p>
+      <w:pPr>
+        <w:spacing w:line="240" w:lineRule="auto"/>
+        <w:rPr>
+          <w:rFonts w:ascii="Calibri" w:eastAsia="Calibri" w:hAnsi="Calibri" w:cs="Calibri"/>
+          <w:lang w:val="en-US"/>
+        </w:rPr>
+      </w:pPr>
+      <w:r>
+        <w:rPr>
+          <w:rFonts w:ascii="Calibri" w:eastAsia="Calibri" w:hAnsi="Calibri" w:cs="Calibri"/>
+          <w:lang w:val="en-US"/>
+        </w:rPr>
+        <w:t>c) she curts</w:t>
+      </w:r>
+      <w:r>
+        <w:rPr>
+          <w:rFonts w:ascii="Calibri" w:eastAsia="Calibri" w:hAnsi="Calibri" w:cs="Calibri"/>
+          <w:lang w:val="en-US"/>
+        </w:rPr>
+        <w:t xml:space="preserve">eyed </w:t>
+      </w:r>
+    </w:p>
+    <w:p>
+      <w:pPr>
+        <w:spacing w:line="240" w:lineRule="auto"/>
+        <w:rPr>
+          <w:rFonts w:ascii="Calibri" w:eastAsia="Calibri" w:hAnsi="Calibri" w:cs="Calibri"/>
+          <w:lang w:val="en-US"/>
+        </w:rPr>
+      </w:pPr>
+      <w:r>
+        <w:rPr>
+          <w:rFonts w:ascii="Calibri" w:eastAsia="Calibri" w:hAnsi="Calibri" w:cs="Calibri"/>
+          <w:lang w:val="en-US"/>
+        </w:rPr>
+        <w:t>d) she waved</w:t>
+      </w:r>
+    </w:p>
+    <w:p>
+      <w:pPr>
+        <w:spacing w:line="240" w:lineRule="auto"/>
+        <w:rPr>
+          <w:rFonts w:ascii="Calibri" w:eastAsia="Calibri" w:hAnsi="Calibri" w:cs="Calibri"/>
+          <w:lang w:val="en-US"/>
+        </w:rPr>
+      </w:pPr>
+      <w:r>
+        <w:rPr>
+          <w:rFonts w:ascii="Calibri" w:eastAsia="Calibri" w:hAnsi="Calibri" w:cs="Calibri"/>
+          <w:lang w:val="en-US"/>
+        </w:rPr>
+        <w:t>e) he smiled</w:t>
+      </w:r>
+    </w:p>
+    <w:p>
+      <w:pPr>
+        <w:spacing w:line="240" w:lineRule="auto"/>
+        <w:rPr>
+          <w:rFonts w:ascii="Calibri" w:eastAsia="Calibri" w:hAnsi="Calibri" w:cs="Calibri"/>
+          <w:lang w:val="en-US"/>
+        </w:rPr>
+      </w:pPr>
+      <w:r>
+        <w:rPr>
+          <w:rFonts w:ascii="Calibri" w:eastAsia="Calibri" w:hAnsi="Calibri" w:cs="Calibri"/>
+          <w:lang w:val="en-US"/>
+        </w:rPr>
+        <w:t>f) he saluted</w:t>
+      </w:r>
+      <w:r>
+        <w:rPr>
+          <w:rFonts w:ascii="Calibri" w:eastAsia="Calibri" w:hAnsi="Calibri" w:cs="Calibri"/>
+          <w:lang w:val="en-US"/>
+        </w:rPr>
+        <w:t xml:space="preserve"> when his commanding officer entered the room</w:t>
+      </w:r>
+    </w:p>
+    <w:p>
+      <w:pPr>
+        <w:spacing w:line="240" w:lineRule="auto"/>
+        <w:rPr>
+          <w:rFonts w:ascii="Calibri" w:eastAsia="Calibri" w:hAnsi="Calibri" w:cs="Calibri"/>
+          <w:lang w:val="en-US"/>
+        </w:rPr>
+      </w:pPr>
+      <w:r>
+        <w:rPr>
+          <w:rFonts w:ascii="Calibri" w:eastAsia="Calibri" w:hAnsi="Calibri" w:cs="Calibri"/>
+          <w:lang w:val="en-US"/>
+        </w:rPr>
+        <w:t>g) she fidgeted</w:t>
+      </w:r>
+      <w:r>
+        <w:rPr>
+          <w:rFonts w:ascii="Calibri" w:eastAsia="Calibri" w:hAnsi="Calibri" w:cs="Calibri"/>
+          <w:lang w:val="en-US"/>
+        </w:rPr>
+        <w:t xml:space="preserve"> after sitting in the same position for so long</w:t>
+      </w:r>
+    </w:p>
+    <w:p>
+      <w:pPr>
+        <w:spacing w:line="240" w:lineRule="auto"/>
+        <w:rPr>
+          <w:rFonts w:ascii="Calibri" w:eastAsia="Calibri" w:hAnsi="Calibri" w:cs="Calibri"/>
+          <w:lang w:val="en-US"/>
+        </w:rPr>
+      </w:pPr>
+      <w:r>
+        <w:rPr>
+          <w:rFonts w:ascii="Calibri" w:eastAsia="Calibri" w:hAnsi="Calibri" w:cs="Calibri"/>
+          <w:lang w:val="en-US"/>
+        </w:rPr>
+        <w:t>h) he pointed</w:t>
+      </w:r>
     </w:p>
     <w:sectPr>
       <w:pgSz w:w="11906" w:h="16838"/>

</xml_diff>